<commit_message>
vault backup: 2024-04-11 21:44:33
</commit_message>
<xml_diff>
--- a/2.Klasse/Netzwerktiger/Aufgaben/aufgabe_kanamelol/word sollte verboten werden.docx
+++ b/2.Klasse/Netzwerktiger/Aufgaben/aufgabe_kanamelol/word sollte verboten werden.docx
@@ -18,6 +18,9 @@
         </w:rPr>
       </w:pPr>
       <w:r>
+        <w:rPr>
+          <w:noProof/>
+        </w:rPr>
         <w:drawing>
           <wp:anchor distT="0" distB="0" distL="114300" distR="114300" simplePos="0" relativeHeight="251658240" behindDoc="0" locked="0" layoutInCell="1" allowOverlap="1" wp14:anchorId="21DB7379" wp14:editId="524FBB60">
             <wp:simplePos x="0" y="0"/>
@@ -213,7 +216,23 @@
                               <w:fldChar w:fldCharType="end"/>
                             </w:r>
                             <w:r>
-                              <w:t>:ich würde niemals von r/programmerhumor memes klauen</w:t>
+                              <w:t>:ich würde niemals von r/</w:t>
+                            </w:r>
+                            <w:proofErr w:type="spellStart"/>
+                            <w:r>
+                              <w:t>programmerhumor</w:t>
+                            </w:r>
+                            <w:proofErr w:type="spellEnd"/>
+                            <w:r>
+                              <w:t xml:space="preserve"> </w:t>
+                            </w:r>
+                            <w:proofErr w:type="spellStart"/>
+                            <w:r>
+                              <w:t>memes</w:t>
+                            </w:r>
+                            <w:proofErr w:type="spellEnd"/>
+                            <w:r>
+                              <w:t xml:space="preserve"> klauen</w:t>
                             </w:r>
                             <w:bookmarkEnd w:id="0"/>
                           </w:p>
@@ -267,7 +286,23 @@
                         <w:fldChar w:fldCharType="end"/>
                       </w:r>
                       <w:r>
-                        <w:t>:ich würde niemals von r/programmerhumor memes klauen</w:t>
+                        <w:t>:ich würde niemals von r/</w:t>
+                      </w:r>
+                      <w:proofErr w:type="spellStart"/>
+                      <w:r>
+                        <w:t>programmerhumor</w:t>
+                      </w:r>
+                      <w:proofErr w:type="spellEnd"/>
+                      <w:r>
+                        <w:t xml:space="preserve"> </w:t>
+                      </w:r>
+                      <w:proofErr w:type="spellStart"/>
+                      <w:r>
+                        <w:t>memes</w:t>
+                      </w:r>
+                      <w:proofErr w:type="spellEnd"/>
+                      <w:r>
+                        <w:t xml:space="preserve"> klauen</w:t>
                       </w:r>
                       <w:bookmarkEnd w:id="1"/>
                     </w:p>
@@ -658,7 +693,7 @@
           <w:noProof/>
         </w:rPr>
         <w:drawing>
-          <wp:anchor distT="0" distB="0" distL="114300" distR="114300" simplePos="0" relativeHeight="251699200" behindDoc="0" locked="0" layoutInCell="1" allowOverlap="1" wp14:anchorId="1E6E17B5" wp14:editId="7FF00047">
+          <wp:anchor distT="0" distB="0" distL="114300" distR="114300" simplePos="0" relativeHeight="251699200" behindDoc="0" locked="0" layoutInCell="1" allowOverlap="1" wp14:anchorId="1E6E17B5" wp14:editId="614515A9">
             <wp:simplePos x="0" y="0"/>
             <wp:positionH relativeFrom="column">
               <wp:posOffset>459740</wp:posOffset>
@@ -947,9 +982,14 @@
         </w:drawing>
       </w:r>
       <w:r>
-        <w:t>Bilder von all dem Schaß</w:t>
+        <w:t xml:space="preserve">Bilder von all dem </w:t>
+      </w:r>
+      <w:proofErr w:type="spellStart"/>
+      <w:r>
+        <w:t>Schaß</w:t>
       </w:r>
       <w:bookmarkEnd w:id="8"/>
+      <w:proofErr w:type="spellEnd"/>
     </w:p>
     <w:p>
       <w:pPr>
@@ -2920,8 +2960,13 @@
       <w:pPr>
         <w:pStyle w:val="berschrift3"/>
       </w:pPr>
-      <w:r>
-        <w:t>Pc 1 Tabelle</w:t>
+      <w:proofErr w:type="spellStart"/>
+      <w:r>
+        <w:t>Pc</w:t>
+      </w:r>
+      <w:proofErr w:type="spellEnd"/>
+      <w:r>
+        <w:t xml:space="preserve"> 1 Tabelle</w:t>
       </w:r>
     </w:p>
     <w:tbl>
@@ -3558,69 +3603,6 @@
       <w:pPr>
         <w:widowControl/>
       </w:pPr>
-      <w:r>
-        <w:rPr>
-          <w:noProof/>
-        </w:rPr>
-        <w:lastRenderedPageBreak/>
-        <w:drawing>
-          <wp:anchor distT="0" distB="0" distL="114300" distR="114300" simplePos="0" relativeHeight="251698176" behindDoc="0" locked="0" layoutInCell="1" allowOverlap="1" wp14:anchorId="30B35D97" wp14:editId="657157A9">
-            <wp:simplePos x="0" y="0"/>
-            <wp:positionH relativeFrom="margin">
-              <wp:posOffset>113002</wp:posOffset>
-            </wp:positionH>
-            <wp:positionV relativeFrom="margin">
-              <wp:posOffset>297125</wp:posOffset>
-            </wp:positionV>
-            <wp:extent cx="5760000" cy="2538000"/>
-            <wp:effectExtent l="0" t="0" r="0" b="0"/>
-            <wp:wrapTopAndBottom/>
-            <wp:docPr id="12" name="Bild11"/>
-            <wp:cNvGraphicFramePr>
-              <a:graphicFrameLocks xmlns:a="http://schemas.openxmlformats.org/drawingml/2006/main" noChangeAspect="1"/>
-            </wp:cNvGraphicFramePr>
-            <a:graphic xmlns:a="http://schemas.openxmlformats.org/drawingml/2006/main">
-              <a:graphicData uri="http://schemas.openxmlformats.org/drawingml/2006/picture">
-                <pic:pic xmlns:pic="http://schemas.openxmlformats.org/drawingml/2006/picture">
-                  <pic:nvPicPr>
-                    <pic:cNvPr id="12" name="Bild11"/>
-                    <pic:cNvPicPr>
-                      <a:picLocks noChangeAspect="1" noChangeArrowheads="1"/>
-                    </pic:cNvPicPr>
-                  </pic:nvPicPr>
-                  <pic:blipFill>
-                    <a:blip r:embed="rId21">
-                      <a:extLst>
-                        <a:ext uri="{28A0092B-C50C-407E-A947-70E740481C1C}">
-                          <a14:useLocalDpi xmlns:a14="http://schemas.microsoft.com/office/drawing/2010/main" val="0"/>
-                        </a:ext>
-                      </a:extLst>
-                    </a:blip>
-                    <a:stretch>
-                      <a:fillRect/>
-                    </a:stretch>
-                  </pic:blipFill>
-                  <pic:spPr bwMode="auto">
-                    <a:xfrm>
-                      <a:off x="0" y="0"/>
-                      <a:ext cx="5760000" cy="2538000"/>
-                    </a:xfrm>
-                    <a:prstGeom prst="rect">
-                      <a:avLst/>
-                    </a:prstGeom>
-                  </pic:spPr>
-                </pic:pic>
-              </a:graphicData>
-            </a:graphic>
-            <wp14:sizeRelH relativeFrom="margin">
-              <wp14:pctWidth>0</wp14:pctWidth>
-            </wp14:sizeRelH>
-            <wp14:sizeRelV relativeFrom="margin">
-              <wp14:pctHeight>0</wp14:pctHeight>
-            </wp14:sizeRelV>
-          </wp:anchor>
-        </w:drawing>
-      </w:r>
     </w:p>
     <w:p>
       <w:r>
@@ -3997,12 +3979,12 @@
       <w:pPr>
         <w:pStyle w:val="berschrift3"/>
         <w:sectPr>
-          <w:headerReference w:type="even" r:id="rId22"/>
-          <w:headerReference w:type="default" r:id="rId23"/>
-          <w:footerReference w:type="even" r:id="rId24"/>
-          <w:footerReference w:type="default" r:id="rId25"/>
-          <w:headerReference w:type="first" r:id="rId26"/>
-          <w:footerReference w:type="first" r:id="rId27"/>
+          <w:headerReference w:type="even" r:id="rId21"/>
+          <w:headerReference w:type="default" r:id="rId22"/>
+          <w:footerReference w:type="even" r:id="rId23"/>
+          <w:footerReference w:type="default" r:id="rId24"/>
+          <w:headerReference w:type="first" r:id="rId25"/>
+          <w:footerReference w:type="first" r:id="rId26"/>
           <w:type w:val="continuous"/>
           <w:pgSz w:w="11906" w:h="16838"/>
           <w:pgMar w:top="2664" w:right="1417" w:bottom="913" w:left="1417" w:header="1984" w:footer="322" w:gutter="0"/>
@@ -4121,8 +4103,13 @@
       <w:pPr>
         <w:pStyle w:val="berschrift3"/>
       </w:pPr>
-      <w:r>
-        <w:t>Pc 0 Tabelle</w:t>
+      <w:proofErr w:type="spellStart"/>
+      <w:r>
+        <w:t>Pc</w:t>
+      </w:r>
+      <w:proofErr w:type="spellEnd"/>
+      <w:r>
+        <w:t xml:space="preserve"> 0 Tabelle</w:t>
       </w:r>
     </w:p>
     <w:tbl>
@@ -6071,6 +6058,7 @@
                               <w:szCs w:val="15"/>
                             </w:rPr>
                           </w:pPr>
+                          <w:proofErr w:type="spellStart"/>
                           <w:r>
                             <w:rPr>
                               <w:rFonts w:ascii="Arial" w:hAnsi="Arial"/>
@@ -6080,8 +6068,33 @@
                               <w:sz w:val="15"/>
                               <w:szCs w:val="15"/>
                             </w:rPr>
-                            <w:t>htl donaustadt</w:t>
+                            <w:t>htl</w:t>
                           </w:r>
+                          <w:proofErr w:type="spellEnd"/>
+                          <w:r>
+                            <w:rPr>
+                              <w:rFonts w:ascii="Arial" w:hAnsi="Arial"/>
+                              <w:b/>
+                              <w:bCs/>
+                              <w:color w:val="000000"/>
+                              <w:sz w:val="15"/>
+                              <w:szCs w:val="15"/>
+                            </w:rPr>
+                            <w:t xml:space="preserve"> </w:t>
+                          </w:r>
+                          <w:proofErr w:type="spellStart"/>
+                          <w:r>
+                            <w:rPr>
+                              <w:rFonts w:ascii="Arial" w:hAnsi="Arial"/>
+                              <w:b/>
+                              <w:bCs/>
+                              <w:color w:val="000000"/>
+                              <w:sz w:val="15"/>
+                              <w:szCs w:val="15"/>
+                            </w:rPr>
+                            <w:t>donaustadt</w:t>
+                          </w:r>
+                          <w:proofErr w:type="spellEnd"/>
                         </w:p>
                         <w:p>
                           <w:pPr>
@@ -6202,6 +6215,7 @@
                         <w:szCs w:val="15"/>
                       </w:rPr>
                     </w:pPr>
+                    <w:proofErr w:type="spellStart"/>
                     <w:r>
                       <w:rPr>
                         <w:rFonts w:ascii="Arial" w:hAnsi="Arial"/>
@@ -6211,8 +6225,33 @@
                         <w:sz w:val="15"/>
                         <w:szCs w:val="15"/>
                       </w:rPr>
-                      <w:t>htl donaustadt</w:t>
+                      <w:t>htl</w:t>
                     </w:r>
+                    <w:proofErr w:type="spellEnd"/>
+                    <w:r>
+                      <w:rPr>
+                        <w:rFonts w:ascii="Arial" w:hAnsi="Arial"/>
+                        <w:b/>
+                        <w:bCs/>
+                        <w:color w:val="000000"/>
+                        <w:sz w:val="15"/>
+                        <w:szCs w:val="15"/>
+                      </w:rPr>
+                      <w:t xml:space="preserve"> </w:t>
+                    </w:r>
+                    <w:proofErr w:type="spellStart"/>
+                    <w:r>
+                      <w:rPr>
+                        <w:rFonts w:ascii="Arial" w:hAnsi="Arial"/>
+                        <w:b/>
+                        <w:bCs/>
+                        <w:color w:val="000000"/>
+                        <w:sz w:val="15"/>
+                        <w:szCs w:val="15"/>
+                      </w:rPr>
+                      <w:t>donaustadt</w:t>
+                    </w:r>
+                    <w:proofErr w:type="spellEnd"/>
                   </w:p>
                   <w:p>
                     <w:pPr>
@@ -6458,6 +6497,7 @@
                               <w:szCs w:val="15"/>
                             </w:rPr>
                           </w:pPr>
+                          <w:proofErr w:type="spellStart"/>
                           <w:r>
                             <w:rPr>
                               <w:rFonts w:ascii="Arial" w:hAnsi="Arial"/>
@@ -6467,8 +6507,33 @@
                               <w:sz w:val="15"/>
                               <w:szCs w:val="15"/>
                             </w:rPr>
-                            <w:t>htl donaustadt</w:t>
+                            <w:t>htl</w:t>
                           </w:r>
+                          <w:proofErr w:type="spellEnd"/>
+                          <w:r>
+                            <w:rPr>
+                              <w:rFonts w:ascii="Arial" w:hAnsi="Arial"/>
+                              <w:b/>
+                              <w:bCs/>
+                              <w:color w:val="000000"/>
+                              <w:sz w:val="15"/>
+                              <w:szCs w:val="15"/>
+                            </w:rPr>
+                            <w:t xml:space="preserve"> </w:t>
+                          </w:r>
+                          <w:proofErr w:type="spellStart"/>
+                          <w:r>
+                            <w:rPr>
+                              <w:rFonts w:ascii="Arial" w:hAnsi="Arial"/>
+                              <w:b/>
+                              <w:bCs/>
+                              <w:color w:val="000000"/>
+                              <w:sz w:val="15"/>
+                              <w:szCs w:val="15"/>
+                            </w:rPr>
+                            <w:t>donaustadt</w:t>
+                          </w:r>
+                          <w:proofErr w:type="spellEnd"/>
                         </w:p>
                         <w:p>
                           <w:pPr>
@@ -6589,6 +6654,7 @@
                         <w:szCs w:val="15"/>
                       </w:rPr>
                     </w:pPr>
+                    <w:proofErr w:type="spellStart"/>
                     <w:r>
                       <w:rPr>
                         <w:rFonts w:ascii="Arial" w:hAnsi="Arial"/>
@@ -6598,8 +6664,33 @@
                         <w:sz w:val="15"/>
                         <w:szCs w:val="15"/>
                       </w:rPr>
-                      <w:t>htl donaustadt</w:t>
+                      <w:t>htl</w:t>
                     </w:r>
+                    <w:proofErr w:type="spellEnd"/>
+                    <w:r>
+                      <w:rPr>
+                        <w:rFonts w:ascii="Arial" w:hAnsi="Arial"/>
+                        <w:b/>
+                        <w:bCs/>
+                        <w:color w:val="000000"/>
+                        <w:sz w:val="15"/>
+                        <w:szCs w:val="15"/>
+                      </w:rPr>
+                      <w:t xml:space="preserve"> </w:t>
+                    </w:r>
+                    <w:proofErr w:type="spellStart"/>
+                    <w:r>
+                      <w:rPr>
+                        <w:rFonts w:ascii="Arial" w:hAnsi="Arial"/>
+                        <w:b/>
+                        <w:bCs/>
+                        <w:color w:val="000000"/>
+                        <w:sz w:val="15"/>
+                        <w:szCs w:val="15"/>
+                      </w:rPr>
+                      <w:t>donaustadt</w:t>
+                    </w:r>
+                    <w:proofErr w:type="spellEnd"/>
                   </w:p>
                   <w:p>
                     <w:pPr>
@@ -7493,6 +7584,7 @@
   <w:style w:type="character" w:default="1" w:styleId="Absatz-Standardschriftart">
     <w:name w:val="Default Paragraph Font"/>
     <w:uiPriority w:val="1"/>
+    <w:semiHidden/>
     <w:unhideWhenUsed/>
   </w:style>
   <w:style w:type="table" w:default="1" w:styleId="NormaleTabelle">

</xml_diff>